<commit_message>
Added the final report pdf file
</commit_message>
<xml_diff>
--- a/Team02_Project02_Abstract.docx
+++ b/Team02_Project02_Abstract.docx
@@ -204,19 +204,11 @@
         </w:rPr>
         <w:t xml:space="preserve"> (</w:t>
       </w:r>
-      <w:proofErr w:type="spellStart"/>
-      <w:r>
-        <w:rPr>
-          <w:lang w:val="en-US"/>
-        </w:rPr>
-        <w:t>Université</w:t>
-      </w:r>
-      <w:proofErr w:type="spellEnd"/>
-      <w:r>
-        <w:rPr>
-          <w:lang w:val="en-US"/>
-        </w:rPr>
-        <w:t xml:space="preserve"> de Mons</w:t>
+      <w:r>
+        <w:rPr>
+          <w:lang w:val="en-US"/>
+        </w:rPr>
+        <w:t>Université de Mons</w:t>
       </w:r>
       <w:r>
         <w:rPr>
@@ -278,21 +270,7 @@
         <w:rPr>
           <w:lang w:val="en-US"/>
         </w:rPr>
-        <w:t xml:space="preserve">The </w:t>
-      </w:r>
-      <w:proofErr w:type="gramStart"/>
-      <w:r>
-        <w:rPr>
-          <w:lang w:val="en-US"/>
-        </w:rPr>
-        <w:t>ultimate goal</w:t>
-      </w:r>
-      <w:proofErr w:type="gramEnd"/>
-      <w:r>
-        <w:rPr>
-          <w:lang w:val="en-US"/>
-        </w:rPr>
-        <w:t xml:space="preserve"> of the analysis is to predict </w:t>
+        <w:t xml:space="preserve">The ultimate goal of the analysis is to predict </w:t>
       </w:r>
       <w:r>
         <w:rPr>
@@ -547,7 +525,7 @@
         <w:rPr>
           <w:lang w:val="en-US"/>
         </w:rPr>
-        <w:t xml:space="preserve"> and with themselves, </w:t>
+        <w:t xml:space="preserve"> and with themselves </w:t>
       </w:r>
     </w:p>
     <w:p>

</xml_diff>